<commit_message>
Modified date in Question #1.docx
</commit_message>
<xml_diff>
--- a/hw10/Question #1.docx
+++ b/hw10/Question #1.docx
@@ -1338,6 +1338,7 @@
           <w:id w:val="268669418"/>
           <w:citation/>
         </w:sdtPr>
+        <w:sdtEndPr/>
         <w:sdtContent>
           <w:r>
             <w:rPr>
@@ -1500,6 +1501,7 @@
           <w:id w:val="-2019609357"/>
           <w:citation/>
         </w:sdtPr>
+        <w:sdtEndPr/>
         <w:sdtContent>
           <w:r>
             <w:rPr>
@@ -1594,6 +1596,7 @@
           <w:id w:val="-1066876509"/>
           <w:citation/>
         </w:sdtPr>
+        <w:sdtEndPr/>
         <w:sdtContent>
           <w:r>
             <w:rPr>
@@ -1677,20 +1680,19 @@
     </w:p>
     <w:sdt>
       <w:sdtPr>
+        <w:rPr>
+          <w:rFonts w:asciiTheme="minorHAnsi" w:eastAsiaTheme="minorHAnsi" w:hAnsiTheme="minorHAnsi" w:cstheme="minorBidi"/>
+          <w:color w:val="auto"/>
+          <w:sz w:val="22"/>
+          <w:szCs w:val="22"/>
+        </w:rPr>
         <w:id w:val="-1146732777"/>
         <w:docPartObj>
           <w:docPartGallery w:val="Bibliographies"/>
           <w:docPartUnique/>
         </w:docPartObj>
       </w:sdtPr>
-      <w:sdtEndPr>
-        <w:rPr>
-          <w:rFonts w:asciiTheme="minorHAnsi" w:eastAsiaTheme="minorHAnsi" w:hAnsiTheme="minorHAnsi" w:cstheme="minorBidi"/>
-          <w:color w:val="auto"/>
-          <w:sz w:val="22"/>
-          <w:szCs w:val="22"/>
-        </w:rPr>
-      </w:sdtEndPr>
+      <w:sdtEndPr/>
       <w:sdtContent>
         <w:p>
           <w:pPr>
@@ -2004,7 +2006,7 @@
         <w:sz w:val="24"/>
         <w:szCs w:val="24"/>
       </w:rPr>
-      <w:t>3/</w:t>
+      <w:t>4</w:t>
     </w:r>
     <w:r>
       <w:rPr>
@@ -2012,7 +2014,7 @@
         <w:sz w:val="24"/>
         <w:szCs w:val="24"/>
       </w:rPr>
-      <w:t>2</w:t>
+      <w:t>/</w:t>
     </w:r>
     <w:r>
       <w:rPr>
@@ -2020,7 +2022,7 @@
         <w:sz w:val="24"/>
         <w:szCs w:val="24"/>
       </w:rPr>
-      <w:t>7</w:t>
+      <w:t>11</w:t>
     </w:r>
     <w:r>
       <w:rPr>
@@ -2225,7 +2227,7 @@
       </w:rPr>
     </w:lvl>
   </w:abstractNum>
-  <w:num w:numId="1">
+  <w:num w:numId="1" w16cid:durableId="829056951">
     <w:abstractNumId w:val="0"/>
   </w:num>
 </w:numbering>

</xml_diff>